<commit_message>
Finished debugging Fortran and F2PY code, working on cross effect
</commit_message>
<xml_diff>
--- a/Results/Benchmarks.docx
+++ b/Results/Benchmarks.docx
@@ -51,7 +51,19 @@
         <w:rPr>
           <w:b/>
         </w:rPr>
-        <w:t>Solid effect:</w:t>
+        <w:t>Solid effect</w:t>
+      </w:r>
+      <w:r>
+        <w:rPr>
+          <w:b/>
+        </w:rPr>
+        <w:t xml:space="preserve"> (1 run)</w:t>
+      </w:r>
+      <w:r>
+        <w:rPr>
+          <w:b/>
+        </w:rPr>
+        <w:t>:</w:t>
       </w:r>
     </w:p>
     <w:p>
@@ -202,6 +214,89 @@
       <w:pPr>
         <w:jc w:val="both"/>
       </w:pPr>
+    </w:p>
+    <w:p>
+      <w:pPr>
+        <w:jc w:val="both"/>
+        <w:rPr>
+          <w:b/>
+        </w:rPr>
+      </w:pPr>
+      <w:r>
+        <w:rPr>
+          <w:b/>
+        </w:rPr>
+        <w:t>Solid effect (</w:t>
+      </w:r>
+      <w:r>
+        <w:rPr>
+          <w:b/>
+        </w:rPr>
+        <w:t>40</w:t>
+      </w:r>
+      <w:r>
+        <w:rPr>
+          <w:b/>
+        </w:rPr>
+        <w:t xml:space="preserve"> runs):</w:t>
+      </w:r>
+    </w:p>
+    <w:p>
+      <w:pPr>
+        <w:jc w:val="both"/>
+      </w:pPr>
+      <w:r>
+        <w:t xml:space="preserve">Matlab (s): </w:t>
+      </w:r>
+    </w:p>
+    <w:p>
+      <w:pPr>
+        <w:jc w:val="both"/>
+      </w:pPr>
+      <w:r>
+        <w:t>Python + NumPy (s), Enthought:</w:t>
+      </w:r>
+    </w:p>
+    <w:p>
+      <w:pPr>
+        <w:jc w:val="both"/>
+      </w:pPr>
+      <w:r>
+        <w:t>Fortran (s):</w:t>
+      </w:r>
+    </w:p>
+    <w:p>
+      <w:pPr>
+        <w:jc w:val="both"/>
+      </w:pPr>
+      <w:r>
+        <w:t xml:space="preserve">Fortran + OpenMP series (s): </w:t>
+      </w:r>
+    </w:p>
+    <w:p>
+      <w:pPr>
+        <w:jc w:val="both"/>
+      </w:pPr>
+      <w:r>
+        <w:t>Fortran + OpenMP parallel (s):</w:t>
+      </w:r>
+    </w:p>
+    <w:p>
+      <w:pPr>
+        <w:jc w:val="both"/>
+      </w:pPr>
+    </w:p>
+    <w:p>
+      <w:r>
+        <w:br w:type="page"/>
+      </w:r>
+    </w:p>
+    <w:p>
+      <w:pPr>
+        <w:jc w:val="both"/>
+      </w:pPr>
+      <w:bookmarkStart w:id="2" w:name="_GoBack"/>
+      <w:bookmarkEnd w:id="2"/>
     </w:p>
     <w:p>
       <w:pPr>
@@ -687,7 +782,7 @@
       <w:pPr>
         <w:jc w:val="both"/>
       </w:pPr>
-      <w:bookmarkStart w:id="2" w:name="_Hlk518317474"/>
+      <w:bookmarkStart w:id="3" w:name="_Hlk518317474"/>
       <w:r>
         <w:t>Python + NumPy</w:t>
       </w:r>
@@ -700,7 +795,7 @@
       <w:r>
         <w:t xml:space="preserve"> </w:t>
       </w:r>
-      <w:bookmarkEnd w:id="2"/>
+      <w:bookmarkEnd w:id="3"/>
       <w:r>
         <w:t xml:space="preserve">(s): </w:t>
       </w:r>
@@ -1200,16 +1295,14 @@
         </w:r>
       </w:hyperlink>
     </w:p>
-    <w:p>
-      <w:pPr>
-        <w:rPr>
-          <w:b/>
-        </w:rPr>
-      </w:pPr>
-      <w:bookmarkStart w:id="3" w:name="_GoBack"/>
-      <w:bookmarkEnd w:id="0"/>
-      <w:bookmarkEnd w:id="1"/>
-      <w:bookmarkEnd w:id="3"/>
+    <w:bookmarkEnd w:id="0"/>
+    <w:bookmarkEnd w:id="1"/>
+    <w:p>
+      <w:pPr>
+        <w:rPr>
+          <w:b/>
+        </w:rPr>
+      </w:pPr>
     </w:p>
     <w:sectPr>
       <w:pgSz w:w="11906" w:h="16838"/>

</xml_diff>

<commit_message>
Finished debugging cross effect Fortran and F2PY code
</commit_message>
<xml_diff>
--- a/Results/Benchmarks.docx
+++ b/Results/Benchmarks.docx
@@ -295,165 +295,171 @@
       <w:pPr>
         <w:jc w:val="both"/>
       </w:pPr>
+    </w:p>
+    <w:p>
+      <w:pPr>
+        <w:jc w:val="both"/>
+        <w:rPr>
+          <w:i/>
+        </w:rPr>
+      </w:pPr>
+      <w:r>
+        <w:rPr>
+          <w:i/>
+        </w:rPr>
+        <w:t>*Currently there is a</w:t>
+      </w:r>
+      <w:r>
+        <w:rPr>
+          <w:i/>
+        </w:rPr>
+        <w:t xml:space="preserve"> </w:t>
+      </w:r>
+      <w:r>
+        <w:rPr>
+          <w:i/>
+        </w:rPr>
+        <w:t>bug</w:t>
+      </w:r>
+      <w:r>
+        <w:rPr>
+          <w:i/>
+        </w:rPr>
+        <w:t>(?)</w:t>
+      </w:r>
+      <w:r>
+        <w:rPr>
+          <w:i/>
+        </w:rPr>
+        <w:t xml:space="preserve"> associated with </w:t>
+      </w:r>
+      <w:r>
+        <w:rPr>
+          <w:i/>
+        </w:rPr>
+        <w:t>access violation</w:t>
+      </w:r>
+      <w:r>
+        <w:rPr>
+          <w:i/>
+        </w:rPr>
+        <w:t xml:space="preserve"> when running multithreaded Kronecker product</w:t>
+      </w:r>
+      <w:r>
+        <w:rPr>
+          <w:i/>
+        </w:rPr>
+        <w:t xml:space="preserve"> function</w:t>
+      </w:r>
+      <w:r>
+        <w:rPr>
+          <w:i/>
+        </w:rPr>
+        <w:t>, which may be limiting performance.</w:t>
+      </w:r>
+      <w:r>
+        <w:rPr>
+          <w:i/>
+        </w:rPr>
+        <w:t xml:space="preserve"> A fix is to apply OpenMP statements to the function, however this needs to be investigated further.</w:t>
+      </w:r>
+    </w:p>
+    <w:p>
+      <w:pPr>
+        <w:jc w:val="both"/>
+      </w:pPr>
+      <w:r>
+        <w:rPr>
+          <w:i/>
+        </w:rPr>
+        <w:t xml:space="preserve">* Currently there is only a partial F2PY implementation, limited to Hamiltonian and propagator calculation. </w:t>
+      </w:r>
+      <w:r>
+        <w:t xml:space="preserve"> </w:t>
+      </w:r>
+    </w:p>
+    <w:p>
+      <w:pPr>
+        <w:jc w:val="both"/>
+      </w:pPr>
+      <w:r>
+        <w:t>The significantly higher performance of Matlab for all tested matrix operations is puzzling, as both Python and Matlab are linked to LAPACK Fortran library for matrix multiplication. The Fortran benchmark supports this to a degree however it appears Matlab is somehow significantly more optimised.</w:t>
+      </w:r>
+    </w:p>
+    <w:p>
+      <w:pPr>
+        <w:jc w:val="both"/>
+      </w:pPr>
+      <w:r>
+        <w:t xml:space="preserve">In conclusion Matlab is significantly faster than pure Python, however when combined with F2PY Python may perform up to an order of magnitude faster than Matlab. More work needs to be done to ensure Python speeds are representative, and to investigate other Fortran compilers and matrix multiplications. </w:t>
+      </w:r>
+    </w:p>
+    <w:p>
+      <w:pPr>
+        <w:jc w:val="both"/>
+      </w:pPr>
+      <w:r>
+        <w:t xml:space="preserve">An immediate improvement to Fortran speed would be to define all matrices as real, as without </w:t>
+      </w:r>
+      <w:proofErr w:type="spellStart"/>
+      <w:r>
+        <w:t>yz</w:t>
+      </w:r>
+      <w:proofErr w:type="spellEnd"/>
+      <w:r>
+        <w:t xml:space="preserve"> hyperfine solid effect matrices are all real. </w:t>
+      </w:r>
+      <w:r>
+        <w:t>Also,</w:t>
+      </w:r>
+      <w:r>
+        <w:t xml:space="preserve"> worth </w:t>
+      </w:r>
+      <w:r>
+        <w:t>considering</w:t>
+      </w:r>
+      <w:r>
+        <w:t xml:space="preserve"> whether it is possible to reduce precision of Fortran code. </w:t>
+      </w:r>
+      <w:r>
+        <w:t>This would also improve Python speed significantly.</w:t>
+      </w:r>
+    </w:p>
+    <w:p>
+      <w:pPr>
+        <w:jc w:val="both"/>
+      </w:pPr>
+      <w:r>
+        <w:t>Fortran utilises double precision, to work with F2PY kind=8 is used instead of real64 however with gfortran double precision matches kind=8 so this is not an issue. However, with other compilers this may cause issues.</w:t>
+      </w:r>
+      <w:r>
+        <w:t xml:space="preserve"> All variables, constants and Numpy arrays are specified to double precision.</w:t>
+      </w:r>
+    </w:p>
+    <w:p>
+      <w:pPr>
+        <w:jc w:val="both"/>
+      </w:pPr>
+    </w:p>
+    <w:p>
+      <w:r>
+        <w:t xml:space="preserve">It seems </w:t>
+      </w:r>
+      <w:proofErr w:type="spellStart"/>
+      <w:r>
+        <w:t>Mance</w:t>
+      </w:r>
+      <w:proofErr w:type="spellEnd"/>
+      <w:r>
+        <w:t xml:space="preserve"> relaxation requires ordered eigenvalues/eigenvectors. This adds slightly to computational time. </w:t>
+      </w:r>
+      <w:r>
+        <w:t>However, for Fortran th</w:t>
+      </w:r>
       <w:bookmarkStart w:id="2" w:name="_GoBack"/>
       <w:bookmarkEnd w:id="2"/>
-    </w:p>
-    <w:p>
-      <w:pPr>
-        <w:jc w:val="both"/>
-        <w:rPr>
-          <w:i/>
-        </w:rPr>
-      </w:pPr>
-      <w:r>
-        <w:rPr>
-          <w:i/>
-        </w:rPr>
-        <w:t>*Currently there is a</w:t>
-      </w:r>
-      <w:r>
-        <w:rPr>
-          <w:i/>
-        </w:rPr>
-        <w:t xml:space="preserve"> </w:t>
-      </w:r>
-      <w:r>
-        <w:rPr>
-          <w:i/>
-        </w:rPr>
-        <w:t>bug</w:t>
-      </w:r>
-      <w:r>
-        <w:rPr>
-          <w:i/>
-        </w:rPr>
-        <w:t>(?)</w:t>
-      </w:r>
-      <w:r>
-        <w:rPr>
-          <w:i/>
-        </w:rPr>
-        <w:t xml:space="preserve"> associated with </w:t>
-      </w:r>
-      <w:r>
-        <w:rPr>
-          <w:i/>
-        </w:rPr>
-        <w:t>access violation</w:t>
-      </w:r>
-      <w:r>
-        <w:rPr>
-          <w:i/>
-        </w:rPr>
-        <w:t xml:space="preserve"> when running multithreaded Kronecker product</w:t>
-      </w:r>
-      <w:r>
-        <w:rPr>
-          <w:i/>
-        </w:rPr>
-        <w:t xml:space="preserve"> function</w:t>
-      </w:r>
-      <w:r>
-        <w:rPr>
-          <w:i/>
-        </w:rPr>
-        <w:t>, which may be limiting performance.</w:t>
-      </w:r>
-      <w:r>
-        <w:rPr>
-          <w:i/>
-        </w:rPr>
-        <w:t xml:space="preserve"> A fix is to apply OpenMP statements to the function, however this needs to be investigated further.</w:t>
-      </w:r>
-    </w:p>
-    <w:p>
-      <w:pPr>
-        <w:jc w:val="both"/>
-      </w:pPr>
-      <w:r>
-        <w:rPr>
-          <w:i/>
-        </w:rPr>
-        <w:t xml:space="preserve">* Currently there is only a partial F2PY implementation, limited to Hamiltonian and propagator calculation. </w:t>
-      </w:r>
-      <w:r>
-        <w:t xml:space="preserve"> </w:t>
-      </w:r>
-    </w:p>
-    <w:p>
-      <w:pPr>
-        <w:jc w:val="both"/>
-      </w:pPr>
-      <w:r>
-        <w:t>The significantly higher performance of Matlab for all tested matrix operations is puzzling, as both Python and Matlab are linked to LAPACK Fortran library for matrix multiplication. The Fortran benchmark supports this to a degree however it appears Matlab is somehow significantly more optimised.</w:t>
-      </w:r>
-    </w:p>
-    <w:p>
-      <w:pPr>
-        <w:jc w:val="both"/>
-      </w:pPr>
-      <w:r>
-        <w:t xml:space="preserve">In conclusion Matlab is significantly faster than pure Python, however when combined with F2PY Python may perform up to an order of magnitude faster than Matlab. More work needs to be done to ensure Python speeds are representative, and to investigate other Fortran compilers and matrix multiplications. </w:t>
-      </w:r>
-    </w:p>
-    <w:p>
-      <w:pPr>
-        <w:jc w:val="both"/>
-      </w:pPr>
-      <w:r>
-        <w:t xml:space="preserve">An immediate improvement to Fortran speed would be to define all matrices as real, as without </w:t>
-      </w:r>
-      <w:proofErr w:type="spellStart"/>
-      <w:r>
-        <w:t>yz</w:t>
-      </w:r>
-      <w:proofErr w:type="spellEnd"/>
-      <w:r>
-        <w:t xml:space="preserve"> hyperfine solid effect matrices are all real. </w:t>
-      </w:r>
-      <w:r>
-        <w:t>Also,</w:t>
-      </w:r>
-      <w:r>
-        <w:t xml:space="preserve"> worth </w:t>
-      </w:r>
-      <w:r>
-        <w:t>considering</w:t>
-      </w:r>
-      <w:r>
-        <w:t xml:space="preserve"> whether it is possible to reduce precision of Fortran code. </w:t>
-      </w:r>
-      <w:r>
-        <w:t>This would also improve Python speed significantly.</w:t>
-      </w:r>
-    </w:p>
-    <w:p>
-      <w:pPr>
-        <w:jc w:val="both"/>
-      </w:pPr>
-      <w:r>
-        <w:t>Fortran utilises double precision, to work with F2PY kind=8 is used instead of real64 however with gfortran double precision matches kind=8 so this is not an issue. However, with other compilers this may cause issues.</w:t>
-      </w:r>
-      <w:r>
-        <w:t xml:space="preserve"> All variables, constants and Numpy arrays are specified to double precision.</w:t>
-      </w:r>
-    </w:p>
-    <w:p>
-      <w:pPr>
-        <w:jc w:val="both"/>
-      </w:pPr>
-    </w:p>
-    <w:p>
-      <w:r>
-        <w:t xml:space="preserve">It seems </w:t>
-      </w:r>
-      <w:proofErr w:type="spellStart"/>
-      <w:r>
-        <w:t>Mance</w:t>
-      </w:r>
-      <w:proofErr w:type="spellEnd"/>
-      <w:r>
-        <w:t xml:space="preserve"> relaxation requires ordered eigenvalues/eigenvectors. This adds slightly to computational time. </w:t>
+      <w:r>
+        <w:t>is is only by 1ms for solid effect, and 9ms for cross effect so overall negligible.</w:t>
       </w:r>
     </w:p>
     <w:p>

</xml_diff>

<commit_message>
Working on Kronecker product with identity matrix
</commit_message>
<xml_diff>
--- a/Results/Benchmarks.docx
+++ b/Results/Benchmarks.docx
@@ -153,8 +153,6 @@
         </w:rPr>
         <w:t>(11x faster)</w:t>
       </w:r>
-      <w:bookmarkStart w:id="2" w:name="_GoBack"/>
-      <w:bookmarkEnd w:id="2"/>
     </w:p>
     <w:p>
       <w:pPr>
@@ -216,6 +214,9 @@
       <w:r>
         <w:t xml:space="preserve">Fortran (s): </w:t>
       </w:r>
+      <w:r>
+        <w:t>1.82</w:t>
+      </w:r>
     </w:p>
     <w:p>
       <w:pPr>
@@ -224,6 +225,12 @@
       <w:r>
         <w:t xml:space="preserve">Fortran + OpenMP (s): </w:t>
       </w:r>
+      <w:r>
+        <w:t>0.86</w:t>
+      </w:r>
+      <w:r>
+        <w:t xml:space="preserve"> (10x faster)</w:t>
+      </w:r>
     </w:p>
     <w:p>
       <w:pPr>
@@ -327,6 +334,9 @@
     <w:p>
       <w:pPr>
         <w:jc w:val="both"/>
+        <w:rPr>
+          <w:b/>
+        </w:rPr>
       </w:pPr>
       <w:r>
         <w:t>Fortran + OpenMP</w:t>
@@ -754,7 +764,7 @@
       <w:pPr>
         <w:jc w:val="both"/>
       </w:pPr>
-      <w:bookmarkStart w:id="3" w:name="_Hlk518317474"/>
+      <w:bookmarkStart w:id="2" w:name="_Hlk518317474"/>
       <w:r>
         <w:t>Python + NumPy</w:t>
       </w:r>
@@ -767,7 +777,7 @@
       <w:r>
         <w:t xml:space="preserve"> </w:t>
       </w:r>
-      <w:bookmarkEnd w:id="3"/>
+      <w:bookmarkEnd w:id="2"/>
       <w:r>
         <w:t xml:space="preserve">(s): </w:t>
       </w:r>
@@ -1172,7 +1182,13 @@
         </w:numPr>
       </w:pPr>
       <w:r>
-        <w:t>Look into stability of Fortran code (appear to be a few bugs remaining)</w:t>
+        <w:t>Look into stability of Fortran code (appear</w:t>
+      </w:r>
+      <w:r>
+        <w:t>s</w:t>
+      </w:r>
+      <w:r>
+        <w:t xml:space="preserve"> to be a few bugs remaining)</w:t>
       </w:r>
     </w:p>
     <w:p>
@@ -1261,6 +1277,80 @@
       <w:r>
         <w:t>Look into changing number of timesteps</w:t>
       </w:r>
+    </w:p>
+    <w:p>
+      <w:pPr>
+        <w:jc w:val="both"/>
+        <w:rPr>
+          <w:b/>
+        </w:rPr>
+      </w:pPr>
+      <w:r>
+        <w:rPr>
+          <w:b/>
+        </w:rPr>
+        <w:t>Extensions</w:t>
+      </w:r>
+      <w:r>
+        <w:rPr>
+          <w:b/>
+        </w:rPr>
+        <w:t xml:space="preserve">: </w:t>
+      </w:r>
+    </w:p>
+    <w:p>
+      <w:pPr>
+        <w:pStyle w:val="ListParagraph"/>
+        <w:numPr>
+          <w:ilvl w:val="0"/>
+          <w:numId w:val="4"/>
+        </w:numPr>
+        <w:jc w:val="both"/>
+      </w:pPr>
+      <w:r>
+        <w:t>Powder averaging</w:t>
+      </w:r>
+    </w:p>
+    <w:p>
+      <w:pPr>
+        <w:pStyle w:val="ListParagraph"/>
+        <w:numPr>
+          <w:ilvl w:val="0"/>
+          <w:numId w:val="4"/>
+        </w:numPr>
+        <w:jc w:val="both"/>
+      </w:pPr>
+      <w:r>
+        <w:t>Cluster version</w:t>
+      </w:r>
+    </w:p>
+    <w:p>
+      <w:pPr>
+        <w:pStyle w:val="ListParagraph"/>
+        <w:numPr>
+          <w:ilvl w:val="0"/>
+          <w:numId w:val="4"/>
+        </w:numPr>
+        <w:jc w:val="both"/>
+      </w:pPr>
+      <w:r>
+        <w:t>Python GUI using F2PY</w:t>
+      </w:r>
+    </w:p>
+    <w:p>
+      <w:pPr>
+        <w:pStyle w:val="ListParagraph"/>
+        <w:numPr>
+          <w:ilvl w:val="0"/>
+          <w:numId w:val="4"/>
+        </w:numPr>
+        <w:jc w:val="both"/>
+      </w:pPr>
+      <w:r>
+        <w:t>Four spin system e-e-n-n</w:t>
+      </w:r>
+      <w:bookmarkStart w:id="3" w:name="_GoBack"/>
+      <w:bookmarkEnd w:id="3"/>
     </w:p>
     <w:p>
       <w:r>
@@ -1437,6 +1527,119 @@
 <file path=word/numbering.xml><?xml version="1.0" encoding="utf-8"?>
 <w:numbering xmlns:wpc="http://schemas.microsoft.com/office/word/2010/wordprocessingCanvas" xmlns:cx="http://schemas.microsoft.com/office/drawing/2014/chartex" xmlns:cx1="http://schemas.microsoft.com/office/drawing/2015/9/8/chartex" xmlns:cx2="http://schemas.microsoft.com/office/drawing/2015/10/21/chartex" xmlns:cx3="http://schemas.microsoft.com/office/drawing/2016/5/9/chartex" xmlns:cx4="http://schemas.microsoft.com/office/drawing/2016/5/10/chartex" xmlns:cx5="http://schemas.microsoft.com/office/drawing/2016/5/11/chartex" xmlns:cx6="http://schemas.microsoft.com/office/drawing/2016/5/12/chartex" xmlns:cx7="http://schemas.microsoft.com/office/drawing/2016/5/13/chartex" xmlns:cx8="http://schemas.microsoft.com/office/drawing/2016/5/14/chartex" xmlns:mc="http://schemas.openxmlformats.org/markup-compatibility/2006" xmlns:aink="http://schemas.microsoft.com/office/drawing/2016/ink" xmlns:am3d="http://schemas.microsoft.com/office/drawing/2017/model3d" xmlns:o="urn:schemas-microsoft-com:office:office" xmlns:r="http://schemas.openxmlformats.org/officeDocument/2006/relationships" xmlns:m="http://schemas.openxmlformats.org/officeDocument/2006/math" xmlns:v="urn:schemas-microsoft-com:vml" xmlns:wp14="http://schemas.microsoft.com/office/word/2010/wordprocessingDrawing" xmlns:wp="http://schemas.openxmlformats.org/drawingml/2006/wordprocessingDrawing" xmlns:w10="urn:schemas-microsoft-com:office:word" xmlns:w="http://schemas.openxmlformats.org/wordprocessingml/2006/main" xmlns:w14="http://schemas.microsoft.com/office/word/2010/wordml" xmlns:w15="http://schemas.microsoft.com/office/word/2012/wordml" xmlns:w16cid="http://schemas.microsoft.com/office/word/2016/wordml/cid" xmlns:w16se="http://schemas.microsoft.com/office/word/2015/wordml/symex" xmlns:wpg="http://schemas.microsoft.com/office/word/2010/wordprocessingGroup" xmlns:wpi="http://schemas.microsoft.com/office/word/2010/wordprocessingInk" xmlns:wne="http://schemas.microsoft.com/office/word/2006/wordml" xmlns:wps="http://schemas.microsoft.com/office/word/2010/wordprocessingShape" mc:Ignorable="w14 w15 w16se w16cid wp14">
   <w:abstractNum w:abstractNumId="0" w15:restartNumberingAfterBreak="0">
+    <w:nsid w:val="3CA242F8"/>
+    <w:multiLevelType w:val="hybridMultilevel"/>
+    <w:tmpl w:val="D7F8FBE4"/>
+    <w:lvl w:ilvl="0" w:tplc="08090001">
+      <w:start w:val="1"/>
+      <w:numFmt w:val="bullet"/>
+      <w:lvlText w:val=""/>
+      <w:lvlJc w:val="left"/>
+      <w:pPr>
+        <w:ind w:left="720" w:hanging="360"/>
+      </w:pPr>
+      <w:rPr>
+        <w:rFonts w:ascii="Symbol" w:hAnsi="Symbol" w:hint="default"/>
+      </w:rPr>
+    </w:lvl>
+    <w:lvl w:ilvl="1" w:tplc="08090003" w:tentative="1">
+      <w:start w:val="1"/>
+      <w:numFmt w:val="bullet"/>
+      <w:lvlText w:val="o"/>
+      <w:lvlJc w:val="left"/>
+      <w:pPr>
+        <w:ind w:left="1440" w:hanging="360"/>
+      </w:pPr>
+      <w:rPr>
+        <w:rFonts w:ascii="Courier New" w:hAnsi="Courier New" w:cs="Courier New" w:hint="default"/>
+      </w:rPr>
+    </w:lvl>
+    <w:lvl w:ilvl="2" w:tplc="08090005" w:tentative="1">
+      <w:start w:val="1"/>
+      <w:numFmt w:val="bullet"/>
+      <w:lvlText w:val=""/>
+      <w:lvlJc w:val="left"/>
+      <w:pPr>
+        <w:ind w:left="2160" w:hanging="360"/>
+      </w:pPr>
+      <w:rPr>
+        <w:rFonts w:ascii="Wingdings" w:hAnsi="Wingdings" w:hint="default"/>
+      </w:rPr>
+    </w:lvl>
+    <w:lvl w:ilvl="3" w:tplc="08090001" w:tentative="1">
+      <w:start w:val="1"/>
+      <w:numFmt w:val="bullet"/>
+      <w:lvlText w:val=""/>
+      <w:lvlJc w:val="left"/>
+      <w:pPr>
+        <w:ind w:left="2880" w:hanging="360"/>
+      </w:pPr>
+      <w:rPr>
+        <w:rFonts w:ascii="Symbol" w:hAnsi="Symbol" w:hint="default"/>
+      </w:rPr>
+    </w:lvl>
+    <w:lvl w:ilvl="4" w:tplc="08090003" w:tentative="1">
+      <w:start w:val="1"/>
+      <w:numFmt w:val="bullet"/>
+      <w:lvlText w:val="o"/>
+      <w:lvlJc w:val="left"/>
+      <w:pPr>
+        <w:ind w:left="3600" w:hanging="360"/>
+      </w:pPr>
+      <w:rPr>
+        <w:rFonts w:ascii="Courier New" w:hAnsi="Courier New" w:cs="Courier New" w:hint="default"/>
+      </w:rPr>
+    </w:lvl>
+    <w:lvl w:ilvl="5" w:tplc="08090005" w:tentative="1">
+      <w:start w:val="1"/>
+      <w:numFmt w:val="bullet"/>
+      <w:lvlText w:val=""/>
+      <w:lvlJc w:val="left"/>
+      <w:pPr>
+        <w:ind w:left="4320" w:hanging="360"/>
+      </w:pPr>
+      <w:rPr>
+        <w:rFonts w:ascii="Wingdings" w:hAnsi="Wingdings" w:hint="default"/>
+      </w:rPr>
+    </w:lvl>
+    <w:lvl w:ilvl="6" w:tplc="08090001" w:tentative="1">
+      <w:start w:val="1"/>
+      <w:numFmt w:val="bullet"/>
+      <w:lvlText w:val=""/>
+      <w:lvlJc w:val="left"/>
+      <w:pPr>
+        <w:ind w:left="5040" w:hanging="360"/>
+      </w:pPr>
+      <w:rPr>
+        <w:rFonts w:ascii="Symbol" w:hAnsi="Symbol" w:hint="default"/>
+      </w:rPr>
+    </w:lvl>
+    <w:lvl w:ilvl="7" w:tplc="08090003" w:tentative="1">
+      <w:start w:val="1"/>
+      <w:numFmt w:val="bullet"/>
+      <w:lvlText w:val="o"/>
+      <w:lvlJc w:val="left"/>
+      <w:pPr>
+        <w:ind w:left="5760" w:hanging="360"/>
+      </w:pPr>
+      <w:rPr>
+        <w:rFonts w:ascii="Courier New" w:hAnsi="Courier New" w:cs="Courier New" w:hint="default"/>
+      </w:rPr>
+    </w:lvl>
+    <w:lvl w:ilvl="8" w:tplc="08090005" w:tentative="1">
+      <w:start w:val="1"/>
+      <w:numFmt w:val="bullet"/>
+      <w:lvlText w:val=""/>
+      <w:lvlJc w:val="left"/>
+      <w:pPr>
+        <w:ind w:left="6480" w:hanging="360"/>
+      </w:pPr>
+      <w:rPr>
+        <w:rFonts w:ascii="Wingdings" w:hAnsi="Wingdings" w:hint="default"/>
+      </w:rPr>
+    </w:lvl>
+  </w:abstractNum>
+  <w:abstractNum w:abstractNumId="1" w15:restartNumberingAfterBreak="0">
     <w:nsid w:val="4961478C"/>
     <w:multiLevelType w:val="hybridMultilevel"/>
     <w:tmpl w:val="36887314"/>
@@ -1549,7 +1752,7 @@
       </w:rPr>
     </w:lvl>
   </w:abstractNum>
-  <w:abstractNum w:abstractNumId="1" w15:restartNumberingAfterBreak="0">
+  <w:abstractNum w:abstractNumId="2" w15:restartNumberingAfterBreak="0">
     <w:nsid w:val="63416ED1"/>
     <w:multiLevelType w:val="hybridMultilevel"/>
     <w:tmpl w:val="40B828AE"/>
@@ -1661,7 +1864,7 @@
       </w:rPr>
     </w:lvl>
   </w:abstractNum>
-  <w:abstractNum w:abstractNumId="2" w15:restartNumberingAfterBreak="0">
+  <w:abstractNum w:abstractNumId="3" w15:restartNumberingAfterBreak="0">
     <w:nsid w:val="72B90504"/>
     <w:multiLevelType w:val="hybridMultilevel"/>
     <w:tmpl w:val="F7609E22"/>
@@ -1774,12 +1977,15 @@
     </w:lvl>
   </w:abstractNum>
   <w:num w:numId="1">
+    <w:abstractNumId w:val="2"/>
+  </w:num>
+  <w:num w:numId="2">
+    <w:abstractNumId w:val="3"/>
+  </w:num>
+  <w:num w:numId="3">
     <w:abstractNumId w:val="1"/>
   </w:num>
-  <w:num w:numId="2">
-    <w:abstractNumId w:val="2"/>
-  </w:num>
-  <w:num w:numId="3">
+  <w:num w:numId="4">
     <w:abstractNumId w:val="0"/>
   </w:num>
 </w:numbering>

</xml_diff>

<commit_message>
Working on optimising Fortran code
</commit_message>
<xml_diff>
--- a/Results/Benchmarks.docx
+++ b/Results/Benchmarks.docx
@@ -111,11 +111,17 @@
         <w:t xml:space="preserve">Python + NumPy (s): </w:t>
       </w:r>
       <w:r>
+        <w:rPr>
+          <w:strike/>
+        </w:rPr>
         <w:t>14.19</w:t>
       </w:r>
       <w:r>
         <w:t xml:space="preserve"> </w:t>
       </w:r>
+      <w:r>
+        <w:t>12.38</w:t>
+      </w:r>
     </w:p>
     <w:p>
       <w:pPr>
@@ -154,7 +160,10 @@
         <w:t>0.91</w:t>
       </w:r>
       <w:r>
-        <w:t xml:space="preserve"> 0.88</w:t>
+        <w:t xml:space="preserve"> 0.8</w:t>
+      </w:r>
+      <w:r>
+        <w:t>6</w:t>
       </w:r>
     </w:p>
     <w:p>
@@ -239,51 +248,597 @@
       </w:r>
       <w:r>
         <w:t xml:space="preserve"> 0.84</w:t>
+      </w:r>
+    </w:p>
+    <w:p>
+      <w:pPr>
+        <w:jc w:val="both"/>
+      </w:pPr>
+    </w:p>
+    <w:p>
+      <w:pPr>
+        <w:jc w:val="both"/>
+        <w:rPr>
+          <w:b/>
+        </w:rPr>
+      </w:pPr>
+      <w:r>
+        <w:rPr>
+          <w:b/>
+        </w:rPr>
+        <w:t>Solid effect  (original relaxation, 40 runs):</w:t>
+      </w:r>
+    </w:p>
+    <w:p>
+      <w:pPr>
+        <w:jc w:val="both"/>
+      </w:pPr>
+      <w:r>
+        <w:t xml:space="preserve">Matlab (s): </w:t>
+      </w:r>
+      <w:r>
+        <w:t>286</w:t>
+      </w:r>
+      <w:r>
+        <w:t>.4</w:t>
+      </w:r>
+    </w:p>
+    <w:p>
+      <w:pPr>
+        <w:jc w:val="both"/>
+      </w:pPr>
+      <w:r>
+        <w:t>Python + NumPy (s):</w:t>
+      </w:r>
+      <w:r>
+        <w:t xml:space="preserve"> 551.4</w:t>
+      </w:r>
+    </w:p>
+    <w:p>
+      <w:pPr>
+        <w:jc w:val="both"/>
+      </w:pPr>
+      <w:r>
+        <w:t xml:space="preserve">Fortran (s): </w:t>
+      </w:r>
+      <w:r>
+        <w:t>75.5</w:t>
+      </w:r>
+    </w:p>
+    <w:p>
+      <w:pPr>
+        <w:jc w:val="both"/>
+      </w:pPr>
+      <w:r>
+        <w:t xml:space="preserve">Fortran + OpenMP </w:t>
+      </w:r>
+      <w:r>
+        <w:t xml:space="preserve">in </w:t>
+      </w:r>
+      <w:r>
+        <w:t xml:space="preserve">series (s): </w:t>
+      </w:r>
+      <w:r>
+        <w:t>3</w:t>
+      </w:r>
+      <w:r>
+        <w:t>5.4</w:t>
+      </w:r>
+    </w:p>
+    <w:p>
+      <w:pPr>
+        <w:jc w:val="both"/>
+        <w:rPr>
+          <w:b/>
+        </w:rPr>
+      </w:pPr>
+      <w:r>
+        <w:t>Fortran + OpenMP</w:t>
+      </w:r>
+      <w:r>
+        <w:t xml:space="preserve"> in</w:t>
+      </w:r>
+      <w:r>
+        <w:t xml:space="preserve"> parallel (s):</w:t>
+      </w:r>
+      <w:r>
+        <w:t xml:space="preserve"> 20.6</w:t>
+      </w:r>
+    </w:p>
+    <w:p/>
+    <w:p>
+      <w:r>
+        <w:rPr>
+          <w:b/>
+        </w:rPr>
+        <w:t>Cross effect  (original relaxation, 1 run):</w:t>
+      </w:r>
+    </w:p>
+    <w:p>
+      <w:pPr>
+        <w:jc w:val="both"/>
+      </w:pPr>
+      <w:r>
+        <w:t>Matlab (s):</w:t>
+      </w:r>
+      <w:r>
+        <w:t xml:space="preserve"> 33.5</w:t>
+      </w:r>
+    </w:p>
+    <w:p>
+      <w:pPr>
+        <w:jc w:val="both"/>
+      </w:pPr>
+      <w:r>
+        <w:t xml:space="preserve">Python + NumPy (s): </w:t>
+      </w:r>
+      <w:r>
+        <w:rPr>
+          <w:strike/>
+        </w:rPr>
+        <w:t>68.4</w:t>
+      </w:r>
+      <w:r>
+        <w:t xml:space="preserve"> 6</w:t>
+      </w:r>
+      <w:r>
+        <w:t>0.3</w:t>
+      </w:r>
+    </w:p>
+    <w:p>
+      <w:pPr>
+        <w:jc w:val="both"/>
+      </w:pPr>
+      <w:r>
+        <w:t xml:space="preserve">Fortran (s): </w:t>
+      </w:r>
+      <w:r>
+        <w:t>67.4</w:t>
+      </w:r>
+    </w:p>
+    <w:p>
+      <w:pPr>
+        <w:jc w:val="both"/>
+      </w:pPr>
+      <w:r>
+        <w:t xml:space="preserve">Fortran + OpenMP (s): </w:t>
+      </w:r>
+      <w:r>
+        <w:rPr>
+          <w:strike/>
+        </w:rPr>
+        <w:t>22.2</w:t>
+      </w:r>
+      <w:r>
+        <w:rPr>
+          <w:strike/>
+        </w:rPr>
+        <w:t xml:space="preserve"> </w:t>
+      </w:r>
+      <w:r>
+        <w:t>1</w:t>
+      </w:r>
+    </w:p>
+    <w:p>
+      <w:pPr>
+        <w:jc w:val="both"/>
+      </w:pPr>
+    </w:p>
+    <w:p>
+      <w:pPr>
+        <w:jc w:val="both"/>
+        <w:rPr>
+          <w:b/>
+        </w:rPr>
+      </w:pPr>
+      <w:r>
+        <w:rPr>
+          <w:b/>
+        </w:rPr>
+        <w:t>Cross</w:t>
+      </w:r>
+      <w:r>
+        <w:rPr>
+          <w:b/>
+        </w:rPr>
+        <w:t xml:space="preserve"> effect (Mance relaxation, 1 run):</w:t>
+      </w:r>
+    </w:p>
+    <w:p>
+      <w:pPr>
+        <w:jc w:val="both"/>
+      </w:pPr>
+      <w:r>
+        <w:t xml:space="preserve">Python + NumPy (s): </w:t>
+      </w:r>
+      <w:r>
+        <w:t>67.</w:t>
+      </w:r>
+      <w:r>
+        <w:t>8</w:t>
+      </w:r>
+    </w:p>
+    <w:p>
+      <w:pPr>
+        <w:jc w:val="both"/>
+      </w:pPr>
+      <w:r>
+        <w:t>Fortran (s):</w:t>
+      </w:r>
+      <w:r>
+        <w:t xml:space="preserve"> 63.9</w:t>
+      </w:r>
+    </w:p>
+    <w:p>
+      <w:pPr>
+        <w:jc w:val="both"/>
+      </w:pPr>
+      <w:r>
+        <w:t xml:space="preserve">Fortran + OpenMP (s): </w:t>
+      </w:r>
+      <w:r>
+        <w:t>22.</w:t>
+      </w:r>
+      <w:r>
+        <w:t>3</w:t>
+      </w:r>
+      <w:r>
+        <w:rPr>
+          <w:b/>
+          <w:sz w:val="28"/>
+        </w:rPr>
+        <w:br w:type="page"/>
+      </w:r>
+    </w:p>
+    <w:p>
+      <w:pPr>
+        <w:jc w:val="center"/>
+        <w:rPr>
+          <w:b/>
+          <w:sz w:val="28"/>
+        </w:rPr>
+      </w:pPr>
+      <w:r>
+        <w:rPr>
+          <w:b/>
+          <w:sz w:val="28"/>
+        </w:rPr>
+        <w:lastRenderedPageBreak/>
+        <w:t>General b</w:t>
+      </w:r>
+      <w:r>
+        <w:rPr>
+          <w:b/>
+          <w:sz w:val="28"/>
+        </w:rPr>
+        <w:t>enchmarks</w:t>
+      </w:r>
+      <w:r>
+        <w:rPr>
+          <w:b/>
+          <w:sz w:val="28"/>
+        </w:rPr>
+        <w:t xml:space="preserve"> </w:t>
+      </w:r>
+      <w:r>
+        <w:rPr>
+          <w:b/>
+          <w:sz w:val="28"/>
+        </w:rPr>
+        <w:t>(</w:t>
+      </w:r>
+      <w:r>
+        <w:rPr>
+          <w:b/>
+          <w:sz w:val="28"/>
+        </w:rPr>
+        <w:t>laptop Intel i7 3.2MHz</w:t>
+      </w:r>
+      <w:r>
+        <w:rPr>
+          <w:b/>
+          <w:sz w:val="28"/>
+        </w:rPr>
+        <w:t>)</w:t>
+      </w:r>
+    </w:p>
+    <w:p>
+      <w:pPr>
+        <w:jc w:val="both"/>
+      </w:pPr>
+    </w:p>
+    <w:p>
+      <w:pPr>
+        <w:jc w:val="both"/>
+        <w:rPr>
+          <w:b/>
+        </w:rPr>
+      </w:pPr>
+      <w:r>
+        <w:rPr>
+          <w:b/>
+        </w:rPr>
+        <w:t xml:space="preserve">Calculating 1E4 matrix </w:t>
+      </w:r>
+      <w:r>
+        <w:rPr>
+          <w:b/>
+        </w:rPr>
+        <w:t>exponentials</w:t>
+      </w:r>
+      <w:r>
+        <w:rPr>
+          <w:b/>
+        </w:rPr>
+        <w:t xml:space="preserve"> </w:t>
+      </w:r>
+      <w:r>
+        <w:rPr>
+          <w:b/>
+        </w:rPr>
+        <w:t>4</w:t>
+      </w:r>
+      <w:r>
+        <w:rPr>
+          <w:b/>
+        </w:rPr>
+        <w:t>x</w:t>
+      </w:r>
+      <w:r>
+        <w:rPr>
+          <w:b/>
+        </w:rPr>
+        <w:t>4</w:t>
+      </w:r>
+      <w:r>
+        <w:rPr>
+          <w:b/>
+        </w:rPr>
+        <w:t>:</w:t>
+      </w:r>
+      <w:r>
+        <w:rPr>
+          <w:b/>
+        </w:rPr>
+        <w:t xml:space="preserve"> </w:t>
+      </w:r>
+      <w:r>
+        <w:rPr>
+          <w:i/>
+        </w:rPr>
+        <w:t>(</w:t>
+      </w:r>
+      <w:r>
+        <w:rPr>
+          <w:i/>
+        </w:rPr>
+        <w:t>Solid</w:t>
+      </w:r>
+      <w:r>
+        <w:rPr>
+          <w:i/>
+        </w:rPr>
+        <w:t xml:space="preserve"> effect propagator)</w:t>
+      </w:r>
+    </w:p>
+    <w:p>
+      <w:pPr>
+        <w:jc w:val="both"/>
+      </w:pPr>
+      <w:r>
+        <w:t>Matlab (s): 1.37</w:t>
+      </w:r>
+    </w:p>
+    <w:p>
+      <w:pPr>
+        <w:jc w:val="both"/>
+      </w:pPr>
+      <w:r>
+        <w:t>Python + SciPy, Enthought (s): 4.32</w:t>
+      </w:r>
+    </w:p>
+    <w:p>
+      <w:pPr>
+        <w:jc w:val="both"/>
+      </w:pPr>
+      <w:r>
+        <w:t xml:space="preserve">Fortran + Expokit (s): 0.21 </w:t>
+      </w:r>
+    </w:p>
+    <w:p>
+      <w:pPr>
+        <w:jc w:val="both"/>
+        <w:rPr>
+          <w:b/>
+        </w:rPr>
+      </w:pPr>
+      <w:r>
+        <w:rPr>
+          <w:b/>
+        </w:rPr>
+        <w:t>Calculating 1E</w:t>
+      </w:r>
+      <w:r>
+        <w:rPr>
+          <w:b/>
+        </w:rPr>
+        <w:t>3</w:t>
+      </w:r>
+      <w:r>
+        <w:rPr>
+          <w:b/>
+        </w:rPr>
+        <w:t xml:space="preserve"> matrix exponentials</w:t>
+      </w:r>
+      <w:r>
+        <w:rPr>
+          <w:b/>
+        </w:rPr>
+        <w:t xml:space="preserve"> </w:t>
+      </w:r>
+      <w:r>
+        <w:rPr>
+          <w:b/>
+        </w:rPr>
+        <w:t>8</w:t>
+      </w:r>
+      <w:r>
+        <w:rPr>
+          <w:b/>
+        </w:rPr>
+        <w:t>x</w:t>
+      </w:r>
+      <w:r>
+        <w:rPr>
+          <w:b/>
+        </w:rPr>
+        <w:t>8</w:t>
+      </w:r>
+      <w:r>
+        <w:rPr>
+          <w:b/>
+        </w:rPr>
+        <w:t>:</w:t>
+      </w:r>
+      <w:r>
+        <w:rPr>
+          <w:b/>
+        </w:rPr>
+        <w:t xml:space="preserve"> </w:t>
+      </w:r>
+      <w:r>
+        <w:rPr>
+          <w:i/>
+        </w:rPr>
+        <w:t>(</w:t>
+      </w:r>
+      <w:r>
+        <w:rPr>
+          <w:i/>
+        </w:rPr>
+        <w:t>Cross effect</w:t>
+      </w:r>
+      <w:r>
+        <w:rPr>
+          <w:i/>
+        </w:rPr>
+        <w:t xml:space="preserve"> propagator)</w:t>
+      </w:r>
+      <w:r>
+        <w:rPr>
+          <w:i/>
+        </w:rPr>
+        <w:t xml:space="preserve"> </w:t>
+      </w:r>
+    </w:p>
+    <w:p>
+      <w:pPr>
+        <w:jc w:val="both"/>
+      </w:pPr>
+      <w:r>
+        <w:t xml:space="preserve">Matlab (s): </w:t>
+      </w:r>
+      <w:r>
+        <w:t>1.45</w:t>
+      </w:r>
+    </w:p>
+    <w:p>
+      <w:pPr>
+        <w:jc w:val="both"/>
+      </w:pPr>
+      <w:r>
+        <w:t xml:space="preserve">Python + </w:t>
+      </w:r>
+      <w:r>
+        <w:t>SciPy</w:t>
+      </w:r>
+      <w:r>
+        <w:t xml:space="preserve"> </w:t>
+      </w:r>
+      <w:r>
+        <w:t xml:space="preserve">(s): </w:t>
+      </w:r>
+      <w:r>
+        <w:t>4.38</w:t>
+      </w:r>
+    </w:p>
+    <w:p>
+      <w:pPr>
+        <w:jc w:val="both"/>
+      </w:pPr>
+      <w:r>
+        <w:t>Fortran + Expokit</w:t>
+      </w:r>
+      <w:r>
+        <w:t xml:space="preserve"> (6 terms)</w:t>
       </w:r>
       <w:bookmarkStart w:id="2" w:name="_GoBack"/>
       <w:bookmarkEnd w:id="2"/>
-    </w:p>
-    <w:p>
-      <w:pPr>
-        <w:jc w:val="both"/>
-      </w:pPr>
-    </w:p>
-    <w:p>
-      <w:pPr>
-        <w:jc w:val="both"/>
-        <w:rPr>
-          <w:b/>
-        </w:rPr>
-      </w:pPr>
-      <w:r>
-        <w:rPr>
-          <w:b/>
-        </w:rPr>
-        <w:t xml:space="preserve">Solid effect  (original relaxation, </w:t>
-      </w:r>
-      <w:r>
-        <w:rPr>
-          <w:b/>
-        </w:rPr>
-        <w:t>40</w:t>
-      </w:r>
-      <w:r>
-        <w:rPr>
-          <w:b/>
-        </w:rPr>
-        <w:t xml:space="preserve"> run</w:t>
-      </w:r>
-      <w:r>
-        <w:rPr>
-          <w:b/>
-        </w:rPr>
-        <w:t>s</w:t>
-      </w:r>
-      <w:r>
-        <w:rPr>
-          <w:b/>
-        </w:rPr>
-        <w:t>):</w:t>
+      <w:r>
+        <w:t xml:space="preserve"> (s): </w:t>
+      </w:r>
+      <w:r>
+        <w:t>5.74</w:t>
+      </w:r>
+    </w:p>
+    <w:p>
+      <w:pPr>
+        <w:jc w:val="both"/>
+      </w:pPr>
+      <w:r>
+        <w:t>Fortran + Expokit</w:t>
+      </w:r>
+      <w:r>
+        <w:t xml:space="preserve"> (2 terms)</w:t>
+      </w:r>
+      <w:r>
+        <w:t xml:space="preserve"> (s): </w:t>
+      </w:r>
+      <w:r>
+        <w:t>4.17</w:t>
+      </w:r>
+    </w:p>
+    <w:p>
+      <w:pPr>
+        <w:jc w:val="both"/>
+      </w:pPr>
+    </w:p>
+    <w:p>
+      <w:r>
+        <w:rPr>
+          <w:b/>
+        </w:rPr>
+        <w:t>Calculating 1E5 Kronecker products</w:t>
+      </w:r>
+      <w:r>
+        <w:rPr>
+          <w:b/>
+        </w:rPr>
+        <w:t xml:space="preserve"> 8x8</w:t>
+      </w:r>
+      <w:r>
+        <w:rPr>
+          <w:b/>
+        </w:rPr>
+        <w:t>:</w:t>
+      </w:r>
+      <w:r>
+        <w:rPr>
+          <w:b/>
+        </w:rPr>
+        <w:t xml:space="preserve"> </w:t>
+      </w:r>
+      <w:r>
+        <w:rPr>
+          <w:i/>
+        </w:rPr>
+        <w:t>(Cross effect Liouville space eigenvectors)</w:t>
+      </w:r>
+      <w:r>
+        <w:rPr>
+          <w:b/>
+        </w:rPr>
+        <w:t xml:space="preserve"> </w:t>
       </w:r>
     </w:p>
     <w:p>
@@ -294,21 +849,24 @@
         <w:t xml:space="preserve">Matlab (s): </w:t>
       </w:r>
       <w:r>
-        <w:t>286</w:t>
-      </w:r>
-      <w:r>
-        <w:t>.4</w:t>
-      </w:r>
-    </w:p>
-    <w:p>
-      <w:pPr>
-        <w:jc w:val="both"/>
-      </w:pPr>
-      <w:r>
-        <w:t>Python + NumPy (s):</w:t>
-      </w:r>
-      <w:r>
-        <w:t xml:space="preserve"> 551.4</w:t>
+        <w:t>1.87</w:t>
+      </w:r>
+    </w:p>
+    <w:p>
+      <w:pPr>
+        <w:jc w:val="both"/>
+      </w:pPr>
+      <w:r>
+        <w:t>Python + NumPy</w:t>
+      </w:r>
+      <w:r>
+        <w:t xml:space="preserve"> </w:t>
+      </w:r>
+      <w:r>
+        <w:t xml:space="preserve">(s): </w:t>
+      </w:r>
+      <w:r>
+        <w:t>3.95</w:t>
       </w:r>
     </w:p>
     <w:p>
@@ -319,73 +877,209 @@
         <w:t xml:space="preserve">Fortran (s): </w:t>
       </w:r>
       <w:r>
-        <w:t>75.5</w:t>
-      </w:r>
-    </w:p>
-    <w:p>
-      <w:pPr>
-        <w:jc w:val="both"/>
-      </w:pPr>
-      <w:r>
-        <w:t xml:space="preserve">Fortran + OpenMP </w:t>
-      </w:r>
-      <w:r>
-        <w:t xml:space="preserve">in </w:t>
-      </w:r>
-      <w:r>
-        <w:t xml:space="preserve">series (s): </w:t>
-      </w:r>
-      <w:r>
-        <w:t>3</w:t>
-      </w:r>
-      <w:r>
-        <w:t>5.4</w:t>
-      </w:r>
-    </w:p>
-    <w:p>
-      <w:pPr>
-        <w:jc w:val="both"/>
-        <w:rPr>
-          <w:b/>
-        </w:rPr>
-      </w:pPr>
-      <w:r>
-        <w:t>Fortran + OpenMP</w:t>
-      </w:r>
-      <w:r>
-        <w:t xml:space="preserve"> in</w:t>
-      </w:r>
-      <w:r>
-        <w:t xml:space="preserve"> parallel (s):</w:t>
-      </w:r>
-      <w:r>
-        <w:t xml:space="preserve"> 20.6</w:t>
+        <w:t>0.65</w:t>
+      </w:r>
+    </w:p>
+    <w:p>
+      <w:pPr>
+        <w:rPr>
+          <w:i/>
+        </w:rPr>
+      </w:pPr>
+      <w:r>
+        <w:rPr>
+          <w:b/>
+        </w:rPr>
+        <w:t xml:space="preserve">Calculating </w:t>
+      </w:r>
+      <w:r>
+        <w:rPr>
+          <w:b/>
+        </w:rPr>
+        <w:t>1E6</w:t>
+      </w:r>
+      <w:r>
+        <w:rPr>
+          <w:b/>
+        </w:rPr>
+        <w:t xml:space="preserve"> Kronecker product</w:t>
+      </w:r>
+      <w:r>
+        <w:rPr>
+          <w:b/>
+        </w:rPr>
+        <w:t xml:space="preserve">s 8x8 (identity) </w:t>
+      </w:r>
+      <w:r>
+        <w:rPr>
+          <w:b/>
+        </w:rPr>
+        <w:t xml:space="preserve">: </w:t>
+      </w:r>
+      <w:r>
+        <w:rPr>
+          <w:i/>
+        </w:rPr>
+        <w:t>(</w:t>
+      </w:r>
+      <w:r>
+        <w:rPr>
+          <w:i/>
+        </w:rPr>
+        <w:t>Cross effect Hamiltonian frame transformation</w:t>
+      </w:r>
+      <w:r>
+        <w:rPr>
+          <w:i/>
+        </w:rPr>
+        <w:t>)</w:t>
+      </w:r>
+    </w:p>
+    <w:p>
+      <w:r>
+        <w:t xml:space="preserve">Matlab full (s) : </w:t>
+      </w:r>
+      <w:r>
+        <w:t>17.9</w:t>
+      </w:r>
+    </w:p>
+    <w:p>
+      <w:pPr>
+        <w:jc w:val="both"/>
+      </w:pPr>
+      <w:r>
+        <w:t>Python full (s) :</w:t>
+      </w:r>
+      <w:r>
+        <w:t xml:space="preserve"> </w:t>
+      </w:r>
+      <w:r>
+        <w:t>28.5</w:t>
+      </w:r>
+    </w:p>
+    <w:p>
+      <w:pPr>
+        <w:jc w:val="both"/>
+      </w:pPr>
+      <w:r>
+        <w:t xml:space="preserve">Python </w:t>
+      </w:r>
+      <w:r>
+        <w:t xml:space="preserve">identity </w:t>
+      </w:r>
+      <w:r>
+        <w:t>(s) :</w:t>
+      </w:r>
+      <w:r>
+        <w:t xml:space="preserve"> </w:t>
+      </w:r>
+      <w:r>
+        <w:t>10.2</w:t>
+      </w:r>
+    </w:p>
+    <w:p>
+      <w:pPr>
+        <w:jc w:val="both"/>
+      </w:pPr>
+      <w:r>
+        <w:t xml:space="preserve">Fortran full (s): </w:t>
+      </w:r>
+      <w:r>
+        <w:t>3.26</w:t>
+      </w:r>
+    </w:p>
+    <w:p>
+      <w:pPr>
+        <w:jc w:val="both"/>
+      </w:pPr>
+      <w:r>
+        <w:t>Fortran identity (s):</w:t>
+      </w:r>
+      <w:r>
+        <w:t xml:space="preserve"> </w:t>
+      </w:r>
+      <w:r>
+        <w:t>3.38</w:t>
       </w:r>
     </w:p>
     <w:p/>
     <w:p>
-      <w:r>
-        <w:rPr>
-          <w:b/>
+      <w:pPr>
+        <w:jc w:val="both"/>
+        <w:rPr>
+          <w:i/>
+        </w:rPr>
+      </w:pPr>
+      <w:r>
+        <w:rPr>
+          <w:b/>
+        </w:rPr>
+        <w:t>Calculating 1E</w:t>
+      </w:r>
+      <w:r>
+        <w:rPr>
+          <w:b/>
+        </w:rPr>
+        <w:t>6</w:t>
+      </w:r>
+      <w:r>
+        <w:rPr>
+          <w:b/>
+        </w:rPr>
+        <w:t xml:space="preserve"> matrix products (</w:t>
+      </w:r>
+      <w:r>
+        <w:rPr>
+          <w:b/>
+        </w:rPr>
+        <w:t>8</w:t>
+      </w:r>
+      <w:r>
+        <w:rPr>
+          <w:b/>
+        </w:rPr>
+        <w:t>x</w:t>
+      </w:r>
+      <w:r>
+        <w:rPr>
+          <w:b/>
+        </w:rPr>
+        <w:t>8</w:t>
+      </w:r>
+      <w:r>
+        <w:rPr>
+          <w:b/>
+        </w:rPr>
+        <w:t xml:space="preserve"> real): </w:t>
+      </w:r>
+      <w:r>
+        <w:rPr>
+          <w:i/>
+        </w:rPr>
+        <w:t>(</w:t>
+      </w:r>
+      <w:r>
+        <w:rPr>
+          <w:i/>
         </w:rPr>
         <w:t>Cross</w:t>
       </w:r>
       <w:r>
         <w:rPr>
-          <w:b/>
-        </w:rPr>
-        <w:t xml:space="preserve"> effect  (original relaxation, 1 run):</w:t>
-      </w:r>
-    </w:p>
-    <w:p>
-      <w:pPr>
-        <w:jc w:val="both"/>
-      </w:pPr>
-      <w:r>
-        <w:t>Matlab (s):</w:t>
-      </w:r>
-      <w:r>
-        <w:t xml:space="preserve"> 33.5</w:t>
+          <w:i/>
+        </w:rPr>
+        <w:t xml:space="preserve"> effect Sz frame transformation)</w:t>
+      </w:r>
+    </w:p>
+    <w:p>
+      <w:pPr>
+        <w:jc w:val="both"/>
+      </w:pPr>
+      <w:r>
+        <w:t xml:space="preserve">Matlab (s): </w:t>
+      </w:r>
+      <w:r>
+        <w:t>1.09</w:t>
       </w:r>
     </w:p>
     <w:p>
@@ -396,7 +1090,7 @@
         <w:t xml:space="preserve">Python + NumPy (s): </w:t>
       </w:r>
       <w:r>
-        <w:t>68.4</w:t>
+        <w:t>2.56</w:t>
       </w:r>
     </w:p>
     <w:p>
@@ -407,43 +1101,100 @@
         <w:t xml:space="preserve">Fortran (s): </w:t>
       </w:r>
       <w:r>
-        <w:t>67.4</w:t>
-      </w:r>
-    </w:p>
-    <w:p>
-      <w:pPr>
-        <w:jc w:val="both"/>
-      </w:pPr>
-      <w:r>
-        <w:t xml:space="preserve">Fortran + OpenMP (s): </w:t>
-      </w:r>
-      <w:r>
-        <w:t>22.2</w:t>
-      </w:r>
-    </w:p>
-    <w:p>
-      <w:pPr>
-        <w:jc w:val="both"/>
-      </w:pPr>
-    </w:p>
-    <w:p>
-      <w:pPr>
-        <w:jc w:val="both"/>
-        <w:rPr>
-          <w:b/>
-        </w:rPr>
-      </w:pPr>
-      <w:r>
-        <w:rPr>
-          <w:b/>
-        </w:rPr>
-        <w:t>Cross</w:t>
-      </w:r>
-      <w:r>
-        <w:rPr>
-          <w:b/>
-        </w:rPr>
-        <w:t xml:space="preserve"> effect (Mance relaxation, 1 run):</w:t>
+        <w:t>2.23</w:t>
+      </w:r>
+    </w:p>
+    <w:p>
+      <w:pPr>
+        <w:jc w:val="both"/>
+      </w:pPr>
+      <w:r>
+        <w:t xml:space="preserve">Fortran + </w:t>
+      </w:r>
+      <w:r>
+        <w:t>BLAS</w:t>
+      </w:r>
+      <w:r>
+        <w:t xml:space="preserve"> (s):  </w:t>
+      </w:r>
+    </w:p>
+    <w:p>
+      <w:pPr>
+        <w:jc w:val="both"/>
+        <w:rPr>
+          <w:i/>
+        </w:rPr>
+      </w:pPr>
+      <w:r>
+        <w:rPr>
+          <w:b/>
+        </w:rPr>
+        <w:t>Calculating 1E</w:t>
+      </w:r>
+      <w:r>
+        <w:rPr>
+          <w:b/>
+        </w:rPr>
+        <w:t>4</w:t>
+      </w:r>
+      <w:r>
+        <w:rPr>
+          <w:b/>
+        </w:rPr>
+        <w:t xml:space="preserve"> matrix products (</w:t>
+      </w:r>
+      <w:r>
+        <w:rPr>
+          <w:b/>
+        </w:rPr>
+        <w:t>64x64</w:t>
+      </w:r>
+      <w:r>
+        <w:rPr>
+          <w:b/>
+        </w:rPr>
+        <w:t xml:space="preserve"> </w:t>
+      </w:r>
+      <w:r>
+        <w:rPr>
+          <w:b/>
+        </w:rPr>
+        <w:t>complex</w:t>
+      </w:r>
+      <w:r>
+        <w:rPr>
+          <w:b/>
+        </w:rPr>
+        <w:t xml:space="preserve">): </w:t>
+      </w:r>
+      <w:r>
+        <w:rPr>
+          <w:i/>
+        </w:rPr>
+        <w:t>(</w:t>
+      </w:r>
+      <w:r>
+        <w:rPr>
+          <w:i/>
+        </w:rPr>
+        <w:t>C</w:t>
+      </w:r>
+      <w:r>
+        <w:rPr>
+          <w:i/>
+        </w:rPr>
+        <w:t>ross effect propagation)</w:t>
+      </w:r>
+    </w:p>
+    <w:p>
+      <w:pPr>
+        <w:jc w:val="both"/>
+      </w:pPr>
+      <w:r>
+        <w:t xml:space="preserve">Matlab (s): </w:t>
+      </w:r>
+      <w:r>
+        <w:t>0.41</w:t>
       </w:r>
     </w:p>
     <w:p>
@@ -454,172 +1205,24 @@
         <w:t xml:space="preserve">Python + NumPy (s): </w:t>
       </w:r>
       <w:r>
-        <w:t>67.</w:t>
-      </w:r>
-      <w:r>
-        <w:t>8</w:t>
-      </w:r>
-    </w:p>
-    <w:p>
-      <w:pPr>
-        <w:jc w:val="both"/>
-      </w:pPr>
-      <w:r>
-        <w:t>Fortran (s):</w:t>
-      </w:r>
-      <w:r>
-        <w:t xml:space="preserve"> 63.9</w:t>
-      </w:r>
-    </w:p>
-    <w:p>
-      <w:pPr>
-        <w:jc w:val="both"/>
-      </w:pPr>
-      <w:r>
-        <w:t xml:space="preserve">Fortran + OpenMP (s): </w:t>
-      </w:r>
-      <w:r>
-        <w:t>22.</w:t>
-      </w:r>
-      <w:r>
-        <w:t>3</w:t>
-      </w:r>
-      <w:r>
-        <w:rPr>
-          <w:b/>
-          <w:sz w:val="28"/>
-        </w:rPr>
-        <w:br w:type="page"/>
-      </w:r>
-    </w:p>
-    <w:p>
-      <w:pPr>
-        <w:jc w:val="center"/>
-        <w:rPr>
-          <w:b/>
-          <w:sz w:val="28"/>
-        </w:rPr>
-      </w:pPr>
-      <w:r>
-        <w:rPr>
-          <w:b/>
-          <w:sz w:val="28"/>
-        </w:rPr>
-        <w:lastRenderedPageBreak/>
-        <w:t>General b</w:t>
-      </w:r>
-      <w:r>
-        <w:rPr>
-          <w:b/>
-          <w:sz w:val="28"/>
-        </w:rPr>
-        <w:t>enchmarks</w:t>
-      </w:r>
-      <w:r>
-        <w:rPr>
-          <w:b/>
-          <w:sz w:val="28"/>
-        </w:rPr>
+        <w:t>0.75</w:t>
+      </w:r>
+    </w:p>
+    <w:p>
+      <w:pPr>
+        <w:jc w:val="both"/>
+      </w:pPr>
+      <w:r>
+        <w:t>Fortran</w:t>
+      </w:r>
+      <w:r>
         <w:t xml:space="preserve"> </w:t>
       </w:r>
       <w:r>
-        <w:rPr>
-          <w:b/>
-          <w:sz w:val="28"/>
-        </w:rPr>
-        <w:t>(</w:t>
-      </w:r>
-      <w:r>
-        <w:rPr>
-          <w:b/>
-          <w:sz w:val="28"/>
-        </w:rPr>
-        <w:t>l</w:t>
-      </w:r>
-      <w:r>
-        <w:rPr>
-          <w:b/>
-          <w:sz w:val="28"/>
-        </w:rPr>
-        <w:t>aptop Intel i7 3.2MHz</w:t>
-      </w:r>
-      <w:r>
-        <w:rPr>
-          <w:b/>
-          <w:sz w:val="28"/>
-        </w:rPr>
-        <w:t>)</w:t>
-      </w:r>
-    </w:p>
-    <w:p>
-      <w:pPr>
-        <w:jc w:val="both"/>
-        <w:rPr>
-          <w:b/>
-        </w:rPr>
-      </w:pPr>
-      <w:r>
-        <w:rPr>
-          <w:b/>
-        </w:rPr>
-        <w:t>Calculating 1E</w:t>
-      </w:r>
-      <w:r>
-        <w:rPr>
-          <w:b/>
-        </w:rPr>
-        <w:t>7</w:t>
-      </w:r>
-      <w:r>
-        <w:rPr>
-          <w:b/>
-        </w:rPr>
-        <w:t xml:space="preserve"> matrix products (2x2</w:t>
-      </w:r>
-      <w:r>
-        <w:rPr>
-          <w:b/>
-        </w:rPr>
-        <w:t xml:space="preserve"> real</w:t>
-      </w:r>
-      <w:r>
-        <w:rPr>
-          <w:b/>
-        </w:rPr>
-        <w:t xml:space="preserve">): </w:t>
-      </w:r>
-    </w:p>
-    <w:p>
-      <w:pPr>
-        <w:jc w:val="both"/>
-      </w:pPr>
-      <w:r>
-        <w:t xml:space="preserve">Matlab (s): </w:t>
-      </w:r>
-      <w:r>
-        <w:t>4.99</w:t>
-      </w:r>
-    </w:p>
-    <w:p>
-      <w:pPr>
-        <w:jc w:val="both"/>
-      </w:pPr>
-      <w:r>
-        <w:t xml:space="preserve">Python + NumPy (s): </w:t>
-      </w:r>
-      <w:r>
-        <w:t>9.69</w:t>
-      </w:r>
-    </w:p>
-    <w:p>
-      <w:pPr>
-        <w:jc w:val="both"/>
-      </w:pPr>
-      <w:r>
-        <w:t xml:space="preserve">Fortran (s): </w:t>
-      </w:r>
-      <w:r>
-        <w:t>6.97</w:t>
+        <w:t>(s):</w:t>
+      </w:r>
+      <w:r>
+        <w:t xml:space="preserve"> 3.03</w:t>
       </w:r>
     </w:p>
     <w:p>
@@ -630,552 +1233,10 @@
         <w:t xml:space="preserve">Fortran + </w:t>
       </w:r>
       <w:r>
-        <w:t>BLAS</w:t>
-      </w:r>
-      <w:r>
-        <w:t xml:space="preserve"> (s):  </w:t>
-      </w:r>
-      <w:r>
-        <w:t>0.26</w:t>
-      </w:r>
-    </w:p>
-    <w:p>
-      <w:pPr>
-        <w:jc w:val="both"/>
-      </w:pPr>
-    </w:p>
-    <w:p>
-      <w:pPr>
-        <w:jc w:val="both"/>
-        <w:rPr>
-          <w:b/>
-        </w:rPr>
-      </w:pPr>
-      <w:r>
-        <w:rPr>
-          <w:b/>
-        </w:rPr>
-        <w:t xml:space="preserve">Calculating 1E6 matrix products (8x8 real): </w:t>
-      </w:r>
-    </w:p>
-    <w:p>
-      <w:pPr>
-        <w:jc w:val="both"/>
-      </w:pPr>
-      <w:r>
-        <w:t xml:space="preserve">Matlab (s): 0.73 </w:t>
-      </w:r>
-    </w:p>
-    <w:p>
-      <w:pPr>
-        <w:jc w:val="both"/>
-      </w:pPr>
-      <w:r>
-        <w:t xml:space="preserve">Python + NumPy (s): 1.07 </w:t>
-      </w:r>
-    </w:p>
-    <w:p>
-      <w:pPr>
-        <w:jc w:val="both"/>
-      </w:pPr>
-      <w:r>
-        <w:t>Fortran</w:t>
-      </w:r>
-      <w:r>
-        <w:t xml:space="preserve"> </w:t>
+        <w:t xml:space="preserve">BLAS </w:t>
       </w:r>
       <w:r>
         <w:t xml:space="preserve">(s): </w:t>
-      </w:r>
-      <w:r>
-        <w:t>0.96</w:t>
-      </w:r>
-      <w:r>
-        <w:t xml:space="preserve"> </w:t>
-      </w:r>
-    </w:p>
-    <w:p>
-      <w:pPr>
-        <w:jc w:val="both"/>
-      </w:pPr>
-      <w:r>
-        <w:t xml:space="preserve">Fortran + </w:t>
-      </w:r>
-      <w:r>
-        <w:t xml:space="preserve">BLAS </w:t>
-      </w:r>
-      <w:r>
-        <w:t>(s):  0.35</w:t>
-      </w:r>
-    </w:p>
-    <w:p>
-      <w:pPr>
-        <w:jc w:val="both"/>
-      </w:pPr>
-    </w:p>
-    <w:p>
-      <w:pPr>
-        <w:jc w:val="both"/>
-        <w:rPr>
-          <w:b/>
-        </w:rPr>
-      </w:pPr>
-      <w:r>
-        <w:rPr>
-          <w:b/>
-        </w:rPr>
-        <w:t>Calculating 1E6 matrix products</w:t>
-      </w:r>
-      <w:r>
-        <w:rPr>
-          <w:b/>
-        </w:rPr>
-        <w:t xml:space="preserve"> (8x8</w:t>
-      </w:r>
-      <w:r>
-        <w:rPr>
-          <w:b/>
-        </w:rPr>
-        <w:t xml:space="preserve"> complex</w:t>
-      </w:r>
-      <w:r>
-        <w:rPr>
-          <w:b/>
-        </w:rPr>
-        <w:t>)</w:t>
-      </w:r>
-      <w:r>
-        <w:rPr>
-          <w:b/>
-        </w:rPr>
-        <w:t xml:space="preserve">: </w:t>
-      </w:r>
-    </w:p>
-    <w:p>
-      <w:pPr>
-        <w:jc w:val="both"/>
-      </w:pPr>
-      <w:r>
-        <w:t xml:space="preserve">Matlab (s): </w:t>
-      </w:r>
-      <w:r>
-        <w:t>1.33</w:t>
-      </w:r>
-    </w:p>
-    <w:p>
-      <w:pPr>
-        <w:jc w:val="both"/>
-      </w:pPr>
-      <w:bookmarkStart w:id="3" w:name="_Hlk518317474"/>
-      <w:r>
-        <w:t>Python + NumPy</w:t>
-      </w:r>
-      <w:r>
-        <w:t xml:space="preserve">, </w:t>
-      </w:r>
-      <w:r>
-        <w:t>Anaconda</w:t>
-      </w:r>
-      <w:r>
-        <w:t xml:space="preserve"> </w:t>
-      </w:r>
-      <w:bookmarkEnd w:id="3"/>
-      <w:r>
-        <w:t xml:space="preserve">(s): </w:t>
-      </w:r>
-      <w:r>
-        <w:t>2.12</w:t>
-      </w:r>
-    </w:p>
-    <w:p>
-      <w:pPr>
-        <w:jc w:val="both"/>
-      </w:pPr>
-      <w:r>
-        <w:t>Python + NumPy, Enthought</w:t>
-      </w:r>
-      <w:r>
-        <w:t xml:space="preserve"> (s)</w:t>
-      </w:r>
-      <w:r>
-        <w:t>: 2.11</w:t>
-      </w:r>
-    </w:p>
-    <w:p>
-      <w:pPr>
-        <w:jc w:val="both"/>
-      </w:pPr>
-      <w:r>
-        <w:t>Python + Numpy</w:t>
-      </w:r>
-      <w:r>
-        <w:t xml:space="preserve">, </w:t>
-      </w:r>
-      <w:r>
-        <w:t xml:space="preserve">Intel (s): </w:t>
-      </w:r>
-      <w:r>
-        <w:t>2.15</w:t>
-      </w:r>
-    </w:p>
-    <w:p>
-      <w:pPr>
-        <w:jc w:val="both"/>
-      </w:pPr>
-      <w:r>
-        <w:t>Fortran</w:t>
-      </w:r>
-      <w:r>
-        <w:t xml:space="preserve"> (s):</w:t>
-      </w:r>
-      <w:r>
-        <w:t xml:space="preserve"> </w:t>
-      </w:r>
-      <w:r>
-        <w:t>1.90</w:t>
-      </w:r>
-    </w:p>
-    <w:p>
-      <w:pPr>
-        <w:jc w:val="both"/>
-      </w:pPr>
-    </w:p>
-    <w:p>
-      <w:r>
-        <w:rPr>
-          <w:b/>
-        </w:rPr>
-        <w:t xml:space="preserve">Calculating </w:t>
-      </w:r>
-      <w:r>
-        <w:rPr>
-          <w:b/>
-        </w:rPr>
-        <w:t>1E5</w:t>
-      </w:r>
-      <w:r>
-        <w:rPr>
-          <w:b/>
-        </w:rPr>
-        <w:t xml:space="preserve"> Kronecker products: </w:t>
-      </w:r>
-    </w:p>
-    <w:p>
-      <w:pPr>
-        <w:jc w:val="both"/>
-      </w:pPr>
-      <w:r>
-        <w:t xml:space="preserve">Matlab (s): </w:t>
-      </w:r>
-      <w:r>
-        <w:t>2.32</w:t>
-      </w:r>
-    </w:p>
-    <w:p>
-      <w:pPr>
-        <w:jc w:val="both"/>
-      </w:pPr>
-      <w:r>
-        <w:t>Python + NumPy</w:t>
-      </w:r>
-      <w:r>
-        <w:t>, Anaconda</w:t>
-      </w:r>
-      <w:r>
-        <w:t xml:space="preserve"> (s): </w:t>
-      </w:r>
-      <w:r>
-        <w:t>4.45</w:t>
-      </w:r>
-    </w:p>
-    <w:p>
-      <w:pPr>
-        <w:jc w:val="both"/>
-      </w:pPr>
-      <w:r>
-        <w:t>Python + NumPy</w:t>
-      </w:r>
-      <w:r>
-        <w:t>, Enthought</w:t>
-      </w:r>
-      <w:r>
-        <w:t xml:space="preserve"> (s): </w:t>
-      </w:r>
-      <w:r>
-        <w:t>4.37</w:t>
-      </w:r>
-    </w:p>
-    <w:p>
-      <w:pPr>
-        <w:jc w:val="both"/>
-      </w:pPr>
-      <w:r>
-        <w:t>Python + NumPy (s)</w:t>
-      </w:r>
-      <w:r>
-        <w:t>, Intel</w:t>
-      </w:r>
-      <w:r>
-        <w:t xml:space="preserve">: </w:t>
-      </w:r>
-      <w:r>
-        <w:t>4.49</w:t>
-      </w:r>
-    </w:p>
-    <w:p>
-      <w:pPr>
-        <w:jc w:val="both"/>
-      </w:pPr>
-      <w:r>
-        <w:t>Fortran</w:t>
-      </w:r>
-      <w:r>
-        <w:t xml:space="preserve"> </w:t>
-      </w:r>
-      <w:r>
-        <w:t xml:space="preserve">(s): </w:t>
-      </w:r>
-      <w:r>
-        <w:t>1.</w:t>
-      </w:r>
-      <w:r>
-        <w:t>65</w:t>
-      </w:r>
-    </w:p>
-    <w:p>
-      <w:pPr>
-        <w:jc w:val="both"/>
-      </w:pPr>
-    </w:p>
-    <w:p>
-      <w:pPr>
-        <w:jc w:val="both"/>
-        <w:rPr>
-          <w:b/>
-        </w:rPr>
-      </w:pPr>
-      <w:r>
-        <w:rPr>
-          <w:b/>
-        </w:rPr>
-        <w:t xml:space="preserve">Calculating 1E4 matrix exponentials: </w:t>
-      </w:r>
-    </w:p>
-    <w:p>
-      <w:pPr>
-        <w:jc w:val="both"/>
-      </w:pPr>
-      <w:r>
-        <w:t xml:space="preserve">Matlab (s): </w:t>
-      </w:r>
-      <w:r>
-        <w:t>1.37</w:t>
-      </w:r>
-    </w:p>
-    <w:p>
-      <w:pPr>
-        <w:jc w:val="both"/>
-      </w:pPr>
-      <w:r>
-        <w:t xml:space="preserve">Python + </w:t>
-      </w:r>
-      <w:r>
-        <w:t>SciPy, Anaconda</w:t>
-      </w:r>
-      <w:r>
-        <w:t xml:space="preserve"> (s): </w:t>
-      </w:r>
-      <w:r>
-        <w:t>4.35</w:t>
-      </w:r>
-    </w:p>
-    <w:p>
-      <w:pPr>
-        <w:jc w:val="both"/>
-      </w:pPr>
-      <w:r>
-        <w:t xml:space="preserve">Python + </w:t>
-      </w:r>
-      <w:r>
-        <w:t>SciPy, Enthought</w:t>
-      </w:r>
-      <w:r>
-        <w:t xml:space="preserve"> (s): </w:t>
-      </w:r>
-      <w:r>
-        <w:t>4.32</w:t>
-      </w:r>
-    </w:p>
-    <w:p>
-      <w:pPr>
-        <w:jc w:val="both"/>
-      </w:pPr>
-      <w:r>
-        <w:t xml:space="preserve">Python + </w:t>
-      </w:r>
-      <w:r>
-        <w:t>SciPy, Intel</w:t>
-      </w:r>
-      <w:r>
-        <w:t xml:space="preserve"> (s):</w:t>
-      </w:r>
-      <w:r>
-        <w:t xml:space="preserve"> 4.23</w:t>
-      </w:r>
-    </w:p>
-    <w:p>
-      <w:pPr>
-        <w:jc w:val="both"/>
-      </w:pPr>
-      <w:r>
-        <w:t xml:space="preserve">Fortran + Expokit (s): 0.21 </w:t>
-      </w:r>
-    </w:p>
-    <w:p>
-      <w:pPr>
-        <w:jc w:val="both"/>
-      </w:pPr>
-    </w:p>
-    <w:p>
-      <w:r>
-        <w:rPr>
-          <w:b/>
-        </w:rPr>
-        <w:lastRenderedPageBreak/>
-        <w:t>Calculating 1E</w:t>
-      </w:r>
-      <w:r>
-        <w:rPr>
-          <w:b/>
-        </w:rPr>
-        <w:t>7</w:t>
-      </w:r>
-      <w:r>
-        <w:rPr>
-          <w:b/>
-        </w:rPr>
-        <w:t xml:space="preserve"> Kronecker product</w:t>
-      </w:r>
-      <w:r>
-        <w:rPr>
-          <w:b/>
-        </w:rPr>
-        <w:t xml:space="preserve">s 2x2 </w:t>
-      </w:r>
-      <w:r>
-        <w:rPr>
-          <w:b/>
-        </w:rPr>
-        <w:t xml:space="preserve">spin x </w:t>
-      </w:r>
-      <w:r>
-        <w:rPr>
-          <w:b/>
-        </w:rPr>
-        <w:t xml:space="preserve">(identity) </w:t>
-      </w:r>
-      <w:r>
-        <w:rPr>
-          <w:b/>
-        </w:rPr>
-        <w:t xml:space="preserve">: </w:t>
-      </w:r>
-    </w:p>
-    <w:p>
-      <w:pPr>
-        <w:jc w:val="both"/>
-      </w:pPr>
-      <w:r>
-        <w:t>Matlab (s)</w:t>
-      </w:r>
-    </w:p>
-    <w:p>
-      <w:pPr>
-        <w:jc w:val="both"/>
-      </w:pPr>
-      <w:r>
-        <w:t>Fortran full (s): 1.37</w:t>
-      </w:r>
-    </w:p>
-    <w:p>
-      <w:pPr>
-        <w:jc w:val="both"/>
-      </w:pPr>
-      <w:r>
-        <w:t>Fortran identity (s): 1.14</w:t>
-      </w:r>
-    </w:p>
-    <w:p>
-      <w:pPr>
-        <w:jc w:val="both"/>
-      </w:pPr>
-    </w:p>
-    <w:p>
-      <w:r>
-        <w:rPr>
-          <w:b/>
-        </w:rPr>
-        <w:t>Calculating 1E</w:t>
-      </w:r>
-      <w:r>
-        <w:rPr>
-          <w:b/>
-        </w:rPr>
-        <w:t>4</w:t>
-      </w:r>
-      <w:r>
-        <w:rPr>
-          <w:b/>
-        </w:rPr>
-        <w:t xml:space="preserve"> Kronecker product</w:t>
-      </w:r>
-      <w:r>
-        <w:rPr>
-          <w:b/>
-        </w:rPr>
-        <w:t xml:space="preserve">s </w:t>
-      </w:r>
-      <w:r>
-        <w:rPr>
-          <w:b/>
-        </w:rPr>
-        <w:t>8x8</w:t>
-      </w:r>
-      <w:r>
-        <w:rPr>
-          <w:b/>
-        </w:rPr>
-        <w:t xml:space="preserve"> (identity) </w:t>
-      </w:r>
-      <w:r>
-        <w:rPr>
-          <w:b/>
-        </w:rPr>
-        <w:t xml:space="preserve">: </w:t>
-      </w:r>
-    </w:p>
-    <w:p>
-      <w:pPr>
-        <w:jc w:val="both"/>
-      </w:pPr>
-      <w:r>
-        <w:t>Matlab (s)</w:t>
-      </w:r>
-    </w:p>
-    <w:p>
-      <w:pPr>
-        <w:jc w:val="both"/>
-      </w:pPr>
-      <w:r>
-        <w:t xml:space="preserve">Fortran full (s): </w:t>
-      </w:r>
-    </w:p>
-    <w:p>
-      <w:pPr>
-        <w:jc w:val="both"/>
-      </w:pPr>
-      <w:r>
-        <w:t>Fortran identity (s):</w:t>
       </w:r>
     </w:p>
     <w:p>
@@ -1197,7 +1258,13 @@
           <w:b/>
         </w:rPr>
         <w:lastRenderedPageBreak/>
-        <w:t>Performance</w:t>
+        <w:t>Program p</w:t>
+      </w:r>
+      <w:r>
+        <w:rPr>
+          <w:b/>
+        </w:rPr>
+        <w:t>erformance</w:t>
       </w:r>
       <w:r>
         <w:rPr>
@@ -1239,6 +1306,94 @@
       </w:r>
       <w:r>
         <w:t xml:space="preserve"> the LAPACK implementation is the deciding factor in the overall speed. </w:t>
+      </w:r>
+    </w:p>
+    <w:p>
+      <w:pPr>
+        <w:jc w:val="both"/>
+        <w:rPr>
+          <w:b/>
+        </w:rPr>
+      </w:pPr>
+      <w:r>
+        <w:rPr>
+          <w:b/>
+        </w:rPr>
+        <w:t>Cross effect</w:t>
+      </w:r>
+      <w:r>
+        <w:rPr>
+          <w:b/>
+        </w:rPr>
+        <w:t>:</w:t>
+      </w:r>
+    </w:p>
+    <w:p>
+      <w:pPr>
+        <w:jc w:val="both"/>
+      </w:pPr>
+      <w:r>
+        <w:t>It is not currently clear why cross effect performs so poorly, continue working on this.</w:t>
+      </w:r>
+    </w:p>
+    <w:p>
+      <w:pPr>
+        <w:jc w:val="both"/>
+      </w:pPr>
+      <w:r>
+        <w:t xml:space="preserve">Kronecker product. </w:t>
+      </w:r>
+      <w:r>
+        <w:t>Sadly, w</w:t>
+      </w:r>
+      <w:r>
+        <w:t>hile the custom Kronecker function makes a significant different to Python, it is slower for the Fortran code. This is likely because multiplication in Fortran is very fast, while creating and re-shaping matrices is slow. However, this at least shows that the Kronecker product is not a cause for concern in the Fortran program</w:t>
+      </w:r>
+      <w:r>
+        <w:t xml:space="preserve"> as Fortran is able to beat both Matlab and Python</w:t>
+      </w:r>
+      <w:r>
+        <w:t xml:space="preserve">. </w:t>
+      </w:r>
+    </w:p>
+    <w:p>
+      <w:pPr>
+        <w:jc w:val="both"/>
+      </w:pPr>
+      <w:r>
+        <w:rPr>
+          <w:b/>
+        </w:rPr>
+        <w:t>M</w:t>
+      </w:r>
+      <w:r>
+        <w:rPr>
+          <w:b/>
+        </w:rPr>
+        <w:t>atrix exponential</w:t>
+      </w:r>
+      <w:r>
+        <w:rPr>
+          <w:b/>
+        </w:rPr>
+        <w:t xml:space="preserve">. </w:t>
+      </w:r>
+      <w:r>
+        <w:t>The matrix exponential does not perform significantly faster in Fortran, investigate whether I can perform single precision matrix exponential. Also work on trying to remove reshape function as this may consume a lot of time also. Look into this more after matrix multiplication.</w:t>
+      </w:r>
+    </w:p>
+    <w:p>
+      <w:pPr>
+        <w:jc w:val="both"/>
+        <w:rPr>
+          <w:b/>
+        </w:rPr>
+      </w:pPr>
+      <w:r>
+        <w:rPr>
+          <w:b/>
+        </w:rPr>
+        <w:t>Matrix multiplication.</w:t>
       </w:r>
     </w:p>
     <w:p>
@@ -1302,6 +1457,7 @@
           <w:ilvl w:val="0"/>
           <w:numId w:val="3"/>
         </w:numPr>
+        <w:jc w:val="both"/>
       </w:pPr>
       <w:r>
         <w:t>Look into stability of Fortran code (appear</w:t>
@@ -1320,6 +1476,7 @@
           <w:ilvl w:val="0"/>
           <w:numId w:val="3"/>
         </w:numPr>
+        <w:jc w:val="both"/>
       </w:pPr>
       <w:r>
         <w:t>Look into</w:t>
@@ -1347,6 +1504,7 @@
           <w:ilvl w:val="0"/>
           <w:numId w:val="3"/>
         </w:numPr>
+        <w:jc w:val="both"/>
       </w:pPr>
       <w:r>
         <w:t>Consider BLAS matrix multiplication</w:t>
@@ -1359,8 +1517,15 @@
           <w:ilvl w:val="0"/>
           <w:numId w:val="3"/>
         </w:numPr>
-      </w:pPr>
-      <w:r>
+        <w:jc w:val="both"/>
+        <w:rPr>
+          <w:strike/>
+        </w:rPr>
+      </w:pPr>
+      <w:r>
+        <w:rPr>
+          <w:strike/>
+        </w:rPr>
         <w:t>Consider re-designing Kronecker product function, optimising for use with identity matrices</w:t>
       </w:r>
     </w:p>
@@ -1371,6 +1536,7 @@
           <w:ilvl w:val="0"/>
           <w:numId w:val="3"/>
         </w:numPr>
+        <w:jc w:val="both"/>
       </w:pPr>
       <w:r>
         <w:t>Consider reducing precision of Fortran calculations</w:t>
@@ -1383,6 +1549,7 @@
           <w:ilvl w:val="0"/>
           <w:numId w:val="3"/>
         </w:numPr>
+        <w:jc w:val="both"/>
       </w:pPr>
       <w:r>
         <w:t>Look into further Fortran optimisations</w:t>
@@ -1395,98 +1562,18 @@
           <w:ilvl w:val="0"/>
           <w:numId w:val="3"/>
         </w:numPr>
+        <w:jc w:val="both"/>
       </w:pPr>
       <w:r>
         <w:t>Look into changing number of timesteps</w:t>
       </w:r>
     </w:p>
     <w:p>
-      <w:pPr>
-        <w:jc w:val="both"/>
-        <w:rPr>
-          <w:b/>
-        </w:rPr>
-      </w:pPr>
-      <w:r>
-        <w:rPr>
-          <w:b/>
-        </w:rPr>
-        <w:t>Extensions</w:t>
-      </w:r>
-      <w:r>
-        <w:rPr>
-          <w:b/>
-        </w:rPr>
-        <w:t xml:space="preserve">: </w:t>
-      </w:r>
-    </w:p>
-    <w:p>
-      <w:pPr>
-        <w:pStyle w:val="ListParagraph"/>
-        <w:numPr>
-          <w:ilvl w:val="0"/>
-          <w:numId w:val="4"/>
-        </w:numPr>
-        <w:jc w:val="both"/>
-      </w:pPr>
-      <w:r>
-        <w:t>Powder averaging</w:t>
-      </w:r>
-    </w:p>
-    <w:p>
-      <w:pPr>
-        <w:pStyle w:val="ListParagraph"/>
-        <w:numPr>
-          <w:ilvl w:val="0"/>
-          <w:numId w:val="4"/>
-        </w:numPr>
-        <w:jc w:val="both"/>
-      </w:pPr>
-      <w:r>
-        <w:t>Cluster version</w:t>
-      </w:r>
-    </w:p>
-    <w:p>
-      <w:pPr>
-        <w:pStyle w:val="ListParagraph"/>
-        <w:numPr>
-          <w:ilvl w:val="0"/>
-          <w:numId w:val="4"/>
-        </w:numPr>
-        <w:jc w:val="both"/>
-      </w:pPr>
-      <w:r>
-        <w:t>Python GUI using F2PY</w:t>
-      </w:r>
-    </w:p>
-    <w:p>
-      <w:pPr>
-        <w:pStyle w:val="ListParagraph"/>
-        <w:numPr>
-          <w:ilvl w:val="0"/>
-          <w:numId w:val="4"/>
-        </w:numPr>
-        <w:jc w:val="both"/>
-      </w:pPr>
-      <w:r>
-        <w:t>Four spin system e-e-n-n</w:t>
-      </w:r>
-    </w:p>
-    <w:p>
-      <w:r>
-        <w:br w:type="page"/>
-      </w:r>
-    </w:p>
-    <w:p>
-      <w:pPr>
-        <w:pStyle w:val="ListParagraph"/>
-      </w:pPr>
-    </w:p>
-    <w:p>
       <w:r>
         <w:rPr>
           <w:noProof/>
         </w:rPr>
+        <w:lastRenderedPageBreak/>
         <w:drawing>
           <wp:anchor distT="0" distB="0" distL="114300" distR="114300" simplePos="0" relativeHeight="251658240" behindDoc="1" locked="0" layoutInCell="1" allowOverlap="1" wp14:anchorId="0734EA39" wp14:editId="7C9AA863">
             <wp:simplePos x="0" y="0"/>

</xml_diff>